<commit_message>
Reworked structure on html and new navbar
</commit_message>
<xml_diff>
--- a/Css stuff.docx
+++ b/Css stuff.docx
@@ -360,7 +360,7 @@
           <w:color w:val="A6ACCD"/>
           <w:sz w:val="21"/>
           <w:szCs w:val="21"/>
-          <w:lang w:val="nb-NO" w:eastAsia="en-GB"/>
+          <w:lang w:eastAsia="en-GB"/>
         </w:rPr>
         <w:t>    </w:t>
       </w:r>
@@ -535,40 +535,36 @@
           <w:color w:val="A6ACCD"/>
           <w:sz w:val="21"/>
           <w:szCs w:val="21"/>
-          <w:lang w:val="da-DK" w:eastAsia="en-GB"/>
-        </w:rPr>
-      </w:pPr>
-      <w:proofErr w:type="gramStart"/>
-      <w:r>
-        <w:rPr>
-          <w:rFonts w:ascii="Consolas" w:eastAsia="Times New Roman" w:hAnsi="Consolas" w:cs="Times New Roman"/>
-          <w:color w:val="89DDFF"/>
-          <w:sz w:val="21"/>
-          <w:szCs w:val="21"/>
-          <w:lang w:val="da-DK" w:eastAsia="en-GB"/>
+          <w:lang w:val="et-EE" w:eastAsia="en-GB"/>
+        </w:rPr>
+      </w:pPr>
+      <w:r>
+        <w:rPr>
+          <w:rFonts w:ascii="Consolas" w:eastAsia="Times New Roman" w:hAnsi="Consolas" w:cs="Times New Roman"/>
+          <w:color w:val="89DDFF"/>
+          <w:sz w:val="21"/>
+          <w:szCs w:val="21"/>
+          <w:lang w:val="et-EE" w:eastAsia="en-GB"/>
         </w:rPr>
         <w:t>.</w:t>
       </w:r>
-      <w:proofErr w:type="spellStart"/>
       <w:r>
         <w:rPr>
           <w:rFonts w:ascii="Consolas" w:eastAsia="Times New Roman" w:hAnsi="Consolas" w:cs="Times New Roman"/>
           <w:color w:val="FFCB6B"/>
           <w:sz w:val="21"/>
           <w:szCs w:val="21"/>
-          <w:lang w:val="da-DK" w:eastAsia="en-GB"/>
+          <w:lang w:val="et-EE" w:eastAsia="en-GB"/>
         </w:rPr>
         <w:t>clr</w:t>
       </w:r>
-      <w:proofErr w:type="spellEnd"/>
-      <w:proofErr w:type="gramEnd"/>
-      <w:r>
-        <w:rPr>
-          <w:rFonts w:ascii="Consolas" w:eastAsia="Times New Roman" w:hAnsi="Consolas" w:cs="Times New Roman"/>
-          <w:color w:val="89DDFF"/>
-          <w:sz w:val="21"/>
-          <w:szCs w:val="21"/>
-          <w:lang w:val="da-DK" w:eastAsia="en-GB"/>
+      <w:r>
+        <w:rPr>
+          <w:rFonts w:ascii="Consolas" w:eastAsia="Times New Roman" w:hAnsi="Consolas" w:cs="Times New Roman"/>
+          <w:color w:val="89DDFF"/>
+          <w:sz w:val="21"/>
+          <w:szCs w:val="21"/>
+          <w:lang w:val="et-EE" w:eastAsia="en-GB"/>
         </w:rPr>
         <w:t>{</w:t>
       </w:r>
@@ -582,16 +578,16 @@
           <w:color w:val="A6ACCD"/>
           <w:sz w:val="21"/>
           <w:szCs w:val="21"/>
-          <w:lang w:eastAsia="en-GB"/>
-        </w:rPr>
-      </w:pPr>
-      <w:r>
-        <w:rPr>
-          <w:rFonts w:ascii="Consolas" w:eastAsia="Times New Roman" w:hAnsi="Consolas" w:cs="Times New Roman"/>
-          <w:color w:val="A6ACCD"/>
-          <w:sz w:val="21"/>
-          <w:szCs w:val="21"/>
-          <w:lang w:val="da-DK" w:eastAsia="en-GB"/>
+          <w:lang w:val="et-EE" w:eastAsia="en-GB"/>
+        </w:rPr>
+      </w:pPr>
+      <w:r>
+        <w:rPr>
+          <w:rFonts w:ascii="Consolas" w:eastAsia="Times New Roman" w:hAnsi="Consolas" w:cs="Times New Roman"/>
+          <w:color w:val="A6ACCD"/>
+          <w:sz w:val="21"/>
+          <w:szCs w:val="21"/>
+          <w:lang w:val="et-EE" w:eastAsia="en-GB"/>
         </w:rPr>
         <w:t>    </w:t>
       </w:r>
@@ -601,7 +597,7 @@
           <w:color w:val="B2CCD6"/>
           <w:sz w:val="21"/>
           <w:szCs w:val="21"/>
-          <w:lang w:eastAsia="en-GB"/>
+          <w:lang w:val="et-EE" w:eastAsia="en-GB"/>
         </w:rPr>
         <w:t>clear</w:t>
       </w:r>
@@ -611,7 +607,7 @@
           <w:color w:val="89DDFF"/>
           <w:sz w:val="21"/>
           <w:szCs w:val="21"/>
-          <w:lang w:eastAsia="en-GB"/>
+          <w:lang w:val="et-EE" w:eastAsia="en-GB"/>
         </w:rPr>
         <w:t>:</w:t>
       </w:r>
@@ -621,32 +617,20 @@
           <w:color w:val="A6ACCD"/>
           <w:sz w:val="21"/>
           <w:szCs w:val="21"/>
-          <w:lang w:eastAsia="en-GB"/>
-        </w:rPr>
-        <w:t> </w:t>
-      </w:r>
-      <w:proofErr w:type="gramStart"/>
-      <w:r>
-        <w:rPr>
-          <w:rFonts w:ascii="Consolas" w:eastAsia="Times New Roman" w:hAnsi="Consolas" w:cs="Times New Roman"/>
-          <w:color w:val="A6ACCD"/>
-          <w:sz w:val="21"/>
-          <w:szCs w:val="21"/>
-          <w:lang w:eastAsia="en-GB"/>
-        </w:rPr>
-        <w:t>both</w:t>
-      </w:r>
-      <w:r>
-        <w:rPr>
-          <w:rFonts w:ascii="Consolas" w:eastAsia="Times New Roman" w:hAnsi="Consolas" w:cs="Times New Roman"/>
-          <w:color w:val="89DDFF"/>
-          <w:sz w:val="21"/>
-          <w:szCs w:val="21"/>
-          <w:lang w:eastAsia="en-GB"/>
+          <w:lang w:val="et-EE" w:eastAsia="en-GB"/>
+        </w:rPr>
+        <w:t> both</w:t>
+      </w:r>
+      <w:r>
+        <w:rPr>
+          <w:rFonts w:ascii="Consolas" w:eastAsia="Times New Roman" w:hAnsi="Consolas" w:cs="Times New Roman"/>
+          <w:color w:val="89DDFF"/>
+          <w:sz w:val="21"/>
+          <w:szCs w:val="21"/>
+          <w:lang w:val="et-EE" w:eastAsia="en-GB"/>
         </w:rPr>
         <w:t>;</w:t>
       </w:r>
-      <w:proofErr w:type="gramEnd"/>
     </w:p>
     <w:p>
       <w:pPr>
@@ -657,16 +641,16 @@
           <w:color w:val="A6ACCD"/>
           <w:sz w:val="21"/>
           <w:szCs w:val="21"/>
-          <w:lang w:eastAsia="en-GB"/>
-        </w:rPr>
-      </w:pPr>
-      <w:r>
-        <w:rPr>
-          <w:rFonts w:ascii="Consolas" w:eastAsia="Times New Roman" w:hAnsi="Consolas" w:cs="Times New Roman"/>
-          <w:color w:val="89DDFF"/>
-          <w:sz w:val="21"/>
-          <w:szCs w:val="21"/>
-          <w:lang w:eastAsia="en-GB"/>
+          <w:lang w:val="et-EE" w:eastAsia="en-GB"/>
+        </w:rPr>
+      </w:pPr>
+      <w:r>
+        <w:rPr>
+          <w:rFonts w:ascii="Consolas" w:eastAsia="Times New Roman" w:hAnsi="Consolas" w:cs="Times New Roman"/>
+          <w:color w:val="89DDFF"/>
+          <w:sz w:val="21"/>
+          <w:szCs w:val="21"/>
+          <w:lang w:val="et-EE" w:eastAsia="en-GB"/>
         </w:rPr>
         <w:t>}</w:t>
       </w:r>
@@ -855,7 +839,7 @@
           <w:color w:val="A6ACCD"/>
           <w:sz w:val="21"/>
           <w:szCs w:val="21"/>
-          <w:lang w:val="sv-SE" w:eastAsia="en-GB"/>
+          <w:lang w:eastAsia="en-GB"/>
         </w:rPr>
         <w:t> </w:t>
       </w:r>
@@ -1011,6 +995,492 @@
       </w:r>
     </w:p>
     <w:p/>
+    <w:p>
+      <w:pPr>
+        <w:rPr>
+          <w:lang w:val="et-EE"/>
+        </w:rPr>
+      </w:pPr>
+      <w:r>
+        <w:rPr>
+          <w:lang w:val="et-EE"/>
+        </w:rPr>
+        <w:t>Navbar a tag selector whole navbar</w:t>
+      </w:r>
+    </w:p>
+    <w:p>
+      <w:pPr>
+        <w:shd w:val="clear" w:color="auto" w:fill="212121"/>
+        <w:spacing w:after="0" w:line="240" w:lineRule="atLeast"/>
+        <w:rPr>
+          <w:rFonts w:ascii="Consolas" w:eastAsia="Times New Roman" w:hAnsi="Consolas" w:cs="Times New Roman"/>
+          <w:color w:val="EEFFFF"/>
+          <w:sz w:val="17"/>
+          <w:szCs w:val="17"/>
+          <w:lang w:eastAsia="en-GB"/>
+        </w:rPr>
+      </w:pPr>
+      <w:r>
+        <w:rPr>
+          <w:rFonts w:ascii="Consolas" w:eastAsia="Times New Roman" w:hAnsi="Consolas" w:cs="Times New Roman"/>
+          <w:color w:val="EEFFFF"/>
+          <w:sz w:val="17"/>
+          <w:szCs w:val="17"/>
+          <w:lang w:eastAsia="en-GB"/>
+        </w:rPr>
+        <w:t> </w:t>
+      </w:r>
+      <w:r>
+        <w:rPr>
+          <w:rFonts w:ascii="Consolas" w:eastAsia="Times New Roman" w:hAnsi="Consolas" w:cs="Times New Roman"/>
+          <w:color w:val="89DDFF"/>
+          <w:sz w:val="17"/>
+          <w:szCs w:val="17"/>
+          <w:lang w:eastAsia="en-GB"/>
+        </w:rPr>
+        <w:t>#</w:t>
+      </w:r>
+      <w:r>
+        <w:rPr>
+          <w:rFonts w:ascii="Consolas" w:eastAsia="Times New Roman" w:hAnsi="Consolas" w:cs="Times New Roman"/>
+          <w:color w:val="F78C6C"/>
+          <w:sz w:val="17"/>
+          <w:szCs w:val="17"/>
+          <w:lang w:eastAsia="en-GB"/>
+        </w:rPr>
+        <w:t>navbar</w:t>
+      </w:r>
+      <w:r>
+        <w:rPr>
+          <w:rFonts w:ascii="Consolas" w:eastAsia="Times New Roman" w:hAnsi="Consolas" w:cs="Times New Roman"/>
+          <w:color w:val="EEFFFF"/>
+          <w:sz w:val="17"/>
+          <w:szCs w:val="17"/>
+          <w:lang w:eastAsia="en-GB"/>
+        </w:rPr>
+        <w:t> </w:t>
+      </w:r>
+      <w:r>
+        <w:rPr>
+          <w:rFonts w:ascii="Consolas" w:eastAsia="Times New Roman" w:hAnsi="Consolas" w:cs="Times New Roman"/>
+          <w:color w:val="FFCB6B"/>
+          <w:sz w:val="17"/>
+          <w:szCs w:val="17"/>
+          <w:lang w:eastAsia="en-GB"/>
+        </w:rPr>
+        <w:t>ul</w:t>
+      </w:r>
+      <w:r>
+        <w:rPr>
+          <w:rFonts w:ascii="Consolas" w:eastAsia="Times New Roman" w:hAnsi="Consolas" w:cs="Times New Roman"/>
+          <w:color w:val="EEFFFF"/>
+          <w:sz w:val="17"/>
+          <w:szCs w:val="17"/>
+          <w:lang w:eastAsia="en-GB"/>
+        </w:rPr>
+        <w:t> </w:t>
+      </w:r>
+      <w:r>
+        <w:rPr>
+          <w:rFonts w:ascii="Consolas" w:eastAsia="Times New Roman" w:hAnsi="Consolas" w:cs="Times New Roman"/>
+          <w:color w:val="FFCB6B"/>
+          <w:sz w:val="17"/>
+          <w:szCs w:val="17"/>
+          <w:lang w:eastAsia="en-GB"/>
+        </w:rPr>
+        <w:t>li</w:t>
+      </w:r>
+      <w:r>
+        <w:rPr>
+          <w:rFonts w:ascii="Consolas" w:eastAsia="Times New Roman" w:hAnsi="Consolas" w:cs="Times New Roman"/>
+          <w:color w:val="EEFFFF"/>
+          <w:sz w:val="17"/>
+          <w:szCs w:val="17"/>
+          <w:lang w:eastAsia="en-GB"/>
+        </w:rPr>
+        <w:t> </w:t>
+      </w:r>
+      <w:proofErr w:type="gramStart"/>
+      <w:r>
+        <w:rPr>
+          <w:rFonts w:ascii="Consolas" w:eastAsia="Times New Roman" w:hAnsi="Consolas" w:cs="Times New Roman"/>
+          <w:color w:val="FFCB6B"/>
+          <w:sz w:val="17"/>
+          <w:szCs w:val="17"/>
+          <w:lang w:eastAsia="en-GB"/>
+        </w:rPr>
+        <w:t>a</w:t>
+      </w:r>
+      <w:r>
+        <w:rPr>
+          <w:rFonts w:ascii="Consolas" w:eastAsia="Times New Roman" w:hAnsi="Consolas" w:cs="Times New Roman"/>
+          <w:color w:val="89DDFF"/>
+          <w:sz w:val="17"/>
+          <w:szCs w:val="17"/>
+          <w:lang w:eastAsia="en-GB"/>
+        </w:rPr>
+        <w:t>{</w:t>
+      </w:r>
+      <w:proofErr w:type="gramEnd"/>
+    </w:p>
+    <w:p>
+      <w:pPr>
+        <w:shd w:val="clear" w:color="auto" w:fill="212121"/>
+        <w:spacing w:after="0" w:line="240" w:lineRule="atLeast"/>
+        <w:rPr>
+          <w:rFonts w:ascii="Consolas" w:eastAsia="Times New Roman" w:hAnsi="Consolas" w:cs="Times New Roman"/>
+          <w:color w:val="EEFFFF"/>
+          <w:sz w:val="17"/>
+          <w:szCs w:val="17"/>
+          <w:lang w:eastAsia="en-GB"/>
+        </w:rPr>
+      </w:pPr>
+      <w:r>
+        <w:rPr>
+          <w:rFonts w:ascii="Consolas" w:eastAsia="Times New Roman" w:hAnsi="Consolas" w:cs="Times New Roman"/>
+          <w:color w:val="EEFFFF"/>
+          <w:sz w:val="17"/>
+          <w:szCs w:val="17"/>
+          <w:lang w:eastAsia="en-GB"/>
+        </w:rPr>
+        <w:t>   </w:t>
+      </w:r>
+      <w:r>
+        <w:rPr>
+          <w:rFonts w:ascii="Consolas" w:eastAsia="Times New Roman" w:hAnsi="Consolas" w:cs="Times New Roman"/>
+          <w:color w:val="B2CCD6"/>
+          <w:sz w:val="17"/>
+          <w:szCs w:val="17"/>
+          <w:lang w:eastAsia="en-GB"/>
+        </w:rPr>
+        <w:t>display</w:t>
+      </w:r>
+      <w:r>
+        <w:rPr>
+          <w:rFonts w:ascii="Consolas" w:eastAsia="Times New Roman" w:hAnsi="Consolas" w:cs="Times New Roman"/>
+          <w:color w:val="89DDFF"/>
+          <w:sz w:val="17"/>
+          <w:szCs w:val="17"/>
+          <w:lang w:eastAsia="en-GB"/>
+        </w:rPr>
+        <w:t>:</w:t>
+      </w:r>
+      <w:r>
+        <w:rPr>
+          <w:rFonts w:ascii="Consolas" w:eastAsia="Times New Roman" w:hAnsi="Consolas" w:cs="Times New Roman"/>
+          <w:color w:val="EEFFFF"/>
+          <w:sz w:val="17"/>
+          <w:szCs w:val="17"/>
+          <w:lang w:eastAsia="en-GB"/>
+        </w:rPr>
+        <w:t> </w:t>
+      </w:r>
+      <w:proofErr w:type="gramStart"/>
+      <w:r>
+        <w:rPr>
+          <w:rFonts w:ascii="Consolas" w:eastAsia="Times New Roman" w:hAnsi="Consolas" w:cs="Times New Roman"/>
+          <w:color w:val="EEFFFF"/>
+          <w:sz w:val="17"/>
+          <w:szCs w:val="17"/>
+          <w:lang w:eastAsia="en-GB"/>
+        </w:rPr>
+        <w:t>block</w:t>
+      </w:r>
+      <w:r>
+        <w:rPr>
+          <w:rFonts w:ascii="Consolas" w:eastAsia="Times New Roman" w:hAnsi="Consolas" w:cs="Times New Roman"/>
+          <w:color w:val="89DDFF"/>
+          <w:sz w:val="17"/>
+          <w:szCs w:val="17"/>
+          <w:lang w:eastAsia="en-GB"/>
+        </w:rPr>
+        <w:t>;</w:t>
+      </w:r>
+      <w:proofErr w:type="gramEnd"/>
+    </w:p>
+    <w:p>
+      <w:pPr>
+        <w:shd w:val="clear" w:color="auto" w:fill="212121"/>
+        <w:spacing w:after="0" w:line="240" w:lineRule="atLeast"/>
+        <w:rPr>
+          <w:rFonts w:ascii="Consolas" w:eastAsia="Times New Roman" w:hAnsi="Consolas" w:cs="Times New Roman"/>
+          <w:color w:val="EEFFFF"/>
+          <w:sz w:val="17"/>
+          <w:szCs w:val="17"/>
+          <w:lang w:eastAsia="en-GB"/>
+        </w:rPr>
+      </w:pPr>
+      <w:r>
+        <w:rPr>
+          <w:rFonts w:ascii="Consolas" w:eastAsia="Times New Roman" w:hAnsi="Consolas" w:cs="Times New Roman"/>
+          <w:color w:val="EEFFFF"/>
+          <w:sz w:val="17"/>
+          <w:szCs w:val="17"/>
+          <w:lang w:eastAsia="en-GB"/>
+        </w:rPr>
+        <w:t>   </w:t>
+      </w:r>
+      <w:proofErr w:type="spellStart"/>
+      <w:r>
+        <w:rPr>
+          <w:rFonts w:ascii="Consolas" w:eastAsia="Times New Roman" w:hAnsi="Consolas" w:cs="Times New Roman"/>
+          <w:color w:val="B2CCD6"/>
+          <w:sz w:val="17"/>
+          <w:szCs w:val="17"/>
+          <w:lang w:eastAsia="en-GB"/>
+        </w:rPr>
+        <w:t>color</w:t>
+      </w:r>
+      <w:proofErr w:type="spellEnd"/>
+      <w:r>
+        <w:rPr>
+          <w:rFonts w:ascii="Consolas" w:eastAsia="Times New Roman" w:hAnsi="Consolas" w:cs="Times New Roman"/>
+          <w:color w:val="89DDFF"/>
+          <w:sz w:val="17"/>
+          <w:szCs w:val="17"/>
+          <w:lang w:eastAsia="en-GB"/>
+        </w:rPr>
+        <w:t>:</w:t>
+      </w:r>
+      <w:r>
+        <w:rPr>
+          <w:rFonts w:ascii="Consolas" w:eastAsia="Times New Roman" w:hAnsi="Consolas" w:cs="Times New Roman"/>
+          <w:color w:val="EEFFFF"/>
+          <w:sz w:val="17"/>
+          <w:szCs w:val="17"/>
+          <w:lang w:eastAsia="en-GB"/>
+        </w:rPr>
+        <w:t> </w:t>
+      </w:r>
+      <w:r>
+        <w:rPr>
+          <w:rFonts w:ascii="Consolas" w:eastAsia="Times New Roman" w:hAnsi="Consolas" w:cs="Times New Roman"/>
+          <w:color w:val="89DDFF"/>
+          <w:sz w:val="17"/>
+          <w:szCs w:val="17"/>
+          <w:lang w:eastAsia="en-GB"/>
+        </w:rPr>
+        <w:t>#</w:t>
+      </w:r>
+      <w:proofErr w:type="gramStart"/>
+      <w:r>
+        <w:rPr>
+          <w:rFonts w:ascii="Consolas" w:eastAsia="Times New Roman" w:hAnsi="Consolas" w:cs="Times New Roman"/>
+          <w:color w:val="EEFFFF"/>
+          <w:sz w:val="17"/>
+          <w:szCs w:val="17"/>
+          <w:lang w:eastAsia="en-GB"/>
+        </w:rPr>
+        <w:t>fff</w:t>
+      </w:r>
+      <w:r>
+        <w:rPr>
+          <w:rFonts w:ascii="Consolas" w:eastAsia="Times New Roman" w:hAnsi="Consolas" w:cs="Times New Roman"/>
+          <w:color w:val="89DDFF"/>
+          <w:sz w:val="17"/>
+          <w:szCs w:val="17"/>
+          <w:lang w:eastAsia="en-GB"/>
+        </w:rPr>
+        <w:t>;</w:t>
+      </w:r>
+      <w:proofErr w:type="gramEnd"/>
+    </w:p>
+    <w:p>
+      <w:pPr>
+        <w:shd w:val="clear" w:color="auto" w:fill="212121"/>
+        <w:spacing w:after="0" w:line="240" w:lineRule="atLeast"/>
+        <w:rPr>
+          <w:rFonts w:ascii="Consolas" w:eastAsia="Times New Roman" w:hAnsi="Consolas" w:cs="Times New Roman"/>
+          <w:color w:val="EEFFFF"/>
+          <w:sz w:val="17"/>
+          <w:szCs w:val="17"/>
+          <w:lang w:eastAsia="en-GB"/>
+        </w:rPr>
+      </w:pPr>
+      <w:r>
+        <w:rPr>
+          <w:rFonts w:ascii="Consolas" w:eastAsia="Times New Roman" w:hAnsi="Consolas" w:cs="Times New Roman"/>
+          <w:color w:val="EEFFFF"/>
+          <w:sz w:val="17"/>
+          <w:szCs w:val="17"/>
+          <w:lang w:eastAsia="en-GB"/>
+        </w:rPr>
+        <w:t>   </w:t>
+      </w:r>
+      <w:r>
+        <w:rPr>
+          <w:rFonts w:ascii="Consolas" w:eastAsia="Times New Roman" w:hAnsi="Consolas" w:cs="Times New Roman"/>
+          <w:color w:val="B2CCD6"/>
+          <w:sz w:val="17"/>
+          <w:szCs w:val="17"/>
+          <w:lang w:eastAsia="en-GB"/>
+        </w:rPr>
+        <w:t>text-decoration</w:t>
+      </w:r>
+      <w:r>
+        <w:rPr>
+          <w:rFonts w:ascii="Consolas" w:eastAsia="Times New Roman" w:hAnsi="Consolas" w:cs="Times New Roman"/>
+          <w:color w:val="89DDFF"/>
+          <w:sz w:val="17"/>
+          <w:szCs w:val="17"/>
+          <w:lang w:eastAsia="en-GB"/>
+        </w:rPr>
+        <w:t>:</w:t>
+      </w:r>
+      <w:r>
+        <w:rPr>
+          <w:rFonts w:ascii="Consolas" w:eastAsia="Times New Roman" w:hAnsi="Consolas" w:cs="Times New Roman"/>
+          <w:color w:val="EEFFFF"/>
+          <w:sz w:val="17"/>
+          <w:szCs w:val="17"/>
+          <w:lang w:eastAsia="en-GB"/>
+        </w:rPr>
+        <w:t> </w:t>
+      </w:r>
+      <w:proofErr w:type="gramStart"/>
+      <w:r>
+        <w:rPr>
+          <w:rFonts w:ascii="Consolas" w:eastAsia="Times New Roman" w:hAnsi="Consolas" w:cs="Times New Roman"/>
+          <w:color w:val="EEFFFF"/>
+          <w:sz w:val="17"/>
+          <w:szCs w:val="17"/>
+          <w:lang w:eastAsia="en-GB"/>
+        </w:rPr>
+        <w:t>none</w:t>
+      </w:r>
+      <w:r>
+        <w:rPr>
+          <w:rFonts w:ascii="Consolas" w:eastAsia="Times New Roman" w:hAnsi="Consolas" w:cs="Times New Roman"/>
+          <w:color w:val="89DDFF"/>
+          <w:sz w:val="17"/>
+          <w:szCs w:val="17"/>
+          <w:lang w:eastAsia="en-GB"/>
+        </w:rPr>
+        <w:t>;</w:t>
+      </w:r>
+      <w:proofErr w:type="gramEnd"/>
+    </w:p>
+    <w:p>
+      <w:pPr>
+        <w:shd w:val="clear" w:color="auto" w:fill="212121"/>
+        <w:spacing w:after="0" w:line="240" w:lineRule="atLeast"/>
+        <w:rPr>
+          <w:rFonts w:ascii="Consolas" w:eastAsia="Times New Roman" w:hAnsi="Consolas" w:cs="Times New Roman"/>
+          <w:color w:val="EEFFFF"/>
+          <w:sz w:val="17"/>
+          <w:szCs w:val="17"/>
+          <w:lang w:eastAsia="en-GB"/>
+        </w:rPr>
+      </w:pPr>
+      <w:r>
+        <w:rPr>
+          <w:rFonts w:ascii="Consolas" w:eastAsia="Times New Roman" w:hAnsi="Consolas" w:cs="Times New Roman"/>
+          <w:color w:val="EEFFFF"/>
+          <w:sz w:val="17"/>
+          <w:szCs w:val="17"/>
+          <w:lang w:eastAsia="en-GB"/>
+        </w:rPr>
+        <w:t>   </w:t>
+      </w:r>
+      <w:r>
+        <w:rPr>
+          <w:rFonts w:ascii="Consolas" w:eastAsia="Times New Roman" w:hAnsi="Consolas" w:cs="Times New Roman"/>
+          <w:color w:val="B2CCD6"/>
+          <w:sz w:val="17"/>
+          <w:szCs w:val="17"/>
+          <w:lang w:eastAsia="en-GB"/>
+        </w:rPr>
+        <w:t>padding</w:t>
+      </w:r>
+      <w:r>
+        <w:rPr>
+          <w:rFonts w:ascii="Consolas" w:eastAsia="Times New Roman" w:hAnsi="Consolas" w:cs="Times New Roman"/>
+          <w:color w:val="89DDFF"/>
+          <w:sz w:val="17"/>
+          <w:szCs w:val="17"/>
+          <w:lang w:eastAsia="en-GB"/>
+        </w:rPr>
+        <w:t>:</w:t>
+      </w:r>
+      <w:r>
+        <w:rPr>
+          <w:rFonts w:ascii="Consolas" w:eastAsia="Times New Roman" w:hAnsi="Consolas" w:cs="Times New Roman"/>
+          <w:color w:val="EEFFFF"/>
+          <w:sz w:val="17"/>
+          <w:szCs w:val="17"/>
+          <w:lang w:eastAsia="en-GB"/>
+        </w:rPr>
+        <w:t> </w:t>
+      </w:r>
+      <w:proofErr w:type="gramStart"/>
+      <w:r>
+        <w:rPr>
+          <w:rFonts w:ascii="Consolas" w:eastAsia="Times New Roman" w:hAnsi="Consolas" w:cs="Times New Roman"/>
+          <w:color w:val="F78C6C"/>
+          <w:sz w:val="17"/>
+          <w:szCs w:val="17"/>
+          <w:lang w:eastAsia="en-GB"/>
+        </w:rPr>
+        <w:t>20px</w:t>
+      </w:r>
+      <w:r>
+        <w:rPr>
+          <w:rFonts w:ascii="Consolas" w:eastAsia="Times New Roman" w:hAnsi="Consolas" w:cs="Times New Roman"/>
+          <w:color w:val="89DDFF"/>
+          <w:sz w:val="17"/>
+          <w:szCs w:val="17"/>
+          <w:lang w:eastAsia="en-GB"/>
+        </w:rPr>
+        <w:t>;</w:t>
+      </w:r>
+      <w:proofErr w:type="gramEnd"/>
+    </w:p>
+    <w:p>
+      <w:pPr>
+        <w:shd w:val="clear" w:color="auto" w:fill="212121"/>
+        <w:spacing w:after="0" w:line="240" w:lineRule="atLeast"/>
+        <w:rPr>
+          <w:rFonts w:ascii="Consolas" w:eastAsia="Times New Roman" w:hAnsi="Consolas" w:cs="Times New Roman"/>
+          <w:color w:val="EEFFFF"/>
+          <w:sz w:val="17"/>
+          <w:szCs w:val="17"/>
+          <w:lang w:eastAsia="en-GB"/>
+        </w:rPr>
+      </w:pPr>
+      <w:r>
+        <w:rPr>
+          <w:rFonts w:ascii="Consolas" w:eastAsia="Times New Roman" w:hAnsi="Consolas" w:cs="Times New Roman"/>
+          <w:color w:val="EEFFFF"/>
+          <w:sz w:val="17"/>
+          <w:szCs w:val="17"/>
+          <w:lang w:eastAsia="en-GB"/>
+        </w:rPr>
+        <w:t> </w:t>
+      </w:r>
+      <w:r>
+        <w:rPr>
+          <w:rFonts w:ascii="Consolas" w:eastAsia="Times New Roman" w:hAnsi="Consolas" w:cs="Times New Roman"/>
+          <w:color w:val="89DDFF"/>
+          <w:sz w:val="17"/>
+          <w:szCs w:val="17"/>
+          <w:lang w:eastAsia="en-GB"/>
+        </w:rPr>
+        <w:t>}</w:t>
+      </w:r>
+    </w:p>
+    <w:p>
+      <w:pPr>
+        <w:shd w:val="clear" w:color="auto" w:fill="212121"/>
+        <w:spacing w:after="0" w:line="240" w:lineRule="atLeast"/>
+        <w:rPr>
+          <w:rFonts w:ascii="Consolas" w:eastAsia="Times New Roman" w:hAnsi="Consolas" w:cs="Times New Roman"/>
+          <w:color w:val="EEFFFF"/>
+          <w:sz w:val="17"/>
+          <w:szCs w:val="17"/>
+          <w:lang w:eastAsia="en-GB"/>
+        </w:rPr>
+      </w:pPr>
+    </w:p>
     <w:p>
       <w:pPr>
         <w:rPr>

</xml_diff>